<commit_message>
Start of report - problem came back
</commit_message>
<xml_diff>
--- a/Bounded Buffer Project Report .docx
+++ b/Bounded Buffer Project Report .docx
@@ -14,8 +14,575 @@
     </w:p>
     <w:p>
       <w:r>
-        <w:t>Dr. Ali Elkateeb</w:t>
-      </w:r>
+        <w:t xml:space="preserve">Dr. Ali </w:t>
+      </w:r>
+      <w:proofErr w:type="spellStart"/>
+      <w:r>
+        <w:t>Elkateeb</w:t>
+      </w:r>
+      <w:proofErr w:type="spellEnd"/>
+    </w:p>
+    <w:p>
+      <w:r>
+        <w:t>CIS 450</w:t>
+      </w:r>
+    </w:p>
+    <w:p>
+      <w:r>
+        <w:t>15 August 2018</w:t>
+      </w:r>
+    </w:p>
+    <w:p>
+      <w:pPr>
+        <w:jc w:val="center"/>
+      </w:pPr>
+      <w:r>
+        <w:t>Course Project report</w:t>
+      </w:r>
+    </w:p>
+    <w:p>
+      <w:pPr>
+        <w:rPr>
+          <w:b/>
+        </w:rPr>
+      </w:pPr>
+      <w:r>
+        <w:rPr>
+          <w:b/>
+        </w:rPr>
+        <w:t>Problems Ran into</w:t>
+      </w:r>
+    </w:p>
+    <w:p>
+      <w:r>
+        <w:t>1.) When looping in the program there were memory leaks displaying incorrect data and an infinite loop printing the same string of numbers. The solution we found was by checking our logic for the looping and making sure that random numbers were being generated and removed.</w:t>
+      </w:r>
+    </w:p>
+    <w:p>
+      <w:r>
+        <w:t>2.) We had an error where the thread buffer was consistently full because remove function was not removing the correct numbers from the thread. The solution we had was making sure that the correct numbers were being removed and that if a buffer was close to being full it would go to different threads.</w:t>
+      </w:r>
+    </w:p>
+    <w:p>
+      <w:r>
+        <w:t xml:space="preserve">3.) We had minor syntax errors when displaying the data to the console window but were able to find a fix by looking up syntax on </w:t>
+      </w:r>
+      <w:proofErr w:type="spellStart"/>
+      <w:r>
+        <w:t>stackoverflow</w:t>
+      </w:r>
+      <w:proofErr w:type="spellEnd"/>
+      <w:r>
+        <w:t xml:space="preserve"> and other sites.</w:t>
+      </w:r>
+    </w:p>
+    <w:p>
+      <w:r>
+        <w:t xml:space="preserve">4.) </w:t>
+      </w:r>
+      <w:r>
+        <w:t xml:space="preserve">There was a mysterious error that would occur every 3 executions or so, it was a memory access error being triggered by the semaphores. The problem appears to be solved by launching a </w:t>
+      </w:r>
+      <w:proofErr w:type="spellStart"/>
+      <w:r>
+        <w:t>pthread</w:t>
+      </w:r>
+      <w:proofErr w:type="spellEnd"/>
+      <w:r>
+        <w:t xml:space="preserve"> with the address of the producer/consumer function and not the function itself.</w:t>
+      </w:r>
+    </w:p>
+    <w:p>
+      <w:pPr>
+        <w:rPr>
+          <w:color w:val="FF0000"/>
+        </w:rPr>
+      </w:pPr>
+      <w:r>
+        <w:t>(for example</w:t>
+      </w:r>
+      <w:r>
+        <w:rPr>
+          <w:color w:val="000000" w:themeColor="text1"/>
+        </w:rPr>
+        <w:t xml:space="preserve">: </w:t>
+      </w:r>
+      <w:proofErr w:type="spellStart"/>
+      <w:r>
+        <w:rPr>
+          <w:rFonts w:ascii="Consolas" w:hAnsi="Consolas" w:cs="Consolas"/>
+          <w:color w:val="000000" w:themeColor="text1"/>
+          <w:sz w:val="19"/>
+          <w:szCs w:val="19"/>
+        </w:rPr>
+        <w:t>pthread_</w:t>
+      </w:r>
+      <w:proofErr w:type="gramStart"/>
+      <w:r>
+        <w:rPr>
+          <w:rFonts w:ascii="Consolas" w:hAnsi="Consolas" w:cs="Consolas"/>
+          <w:color w:val="000000" w:themeColor="text1"/>
+          <w:sz w:val="19"/>
+          <w:szCs w:val="19"/>
+        </w:rPr>
+        <w:t>create</w:t>
+      </w:r>
+      <w:proofErr w:type="spellEnd"/>
+      <w:r>
+        <w:rPr>
+          <w:rFonts w:ascii="Consolas" w:hAnsi="Consolas" w:cs="Consolas"/>
+          <w:color w:val="000000" w:themeColor="text1"/>
+          <w:sz w:val="19"/>
+          <w:szCs w:val="19"/>
+        </w:rPr>
+        <w:t>(</w:t>
+      </w:r>
+      <w:proofErr w:type="gramEnd"/>
+      <w:r>
+        <w:rPr>
+          <w:rFonts w:ascii="Consolas" w:hAnsi="Consolas" w:cs="Consolas"/>
+          <w:color w:val="000000" w:themeColor="text1"/>
+          <w:sz w:val="19"/>
+          <w:szCs w:val="19"/>
+        </w:rPr>
+        <w:t>&amp;Producer,</w:t>
+      </w:r>
+      <w:r>
+        <w:rPr>
+          <w:rFonts w:ascii="Consolas" w:hAnsi="Consolas" w:cs="Consolas"/>
+          <w:color w:val="DCDCDC"/>
+          <w:sz w:val="19"/>
+          <w:szCs w:val="19"/>
+        </w:rPr>
+        <w:t xml:space="preserve"> </w:t>
+      </w:r>
+      <w:r>
+        <w:rPr>
+          <w:rFonts w:ascii="Consolas" w:hAnsi="Consolas" w:cs="Consolas"/>
+          <w:color w:val="BD63C5"/>
+          <w:sz w:val="19"/>
+          <w:szCs w:val="19"/>
+        </w:rPr>
+        <w:t>NULL</w:t>
+      </w:r>
+      <w:r>
+        <w:rPr>
+          <w:rFonts w:ascii="Consolas" w:hAnsi="Consolas" w:cs="Consolas"/>
+          <w:color w:val="000000" w:themeColor="text1"/>
+          <w:sz w:val="19"/>
+          <w:szCs w:val="19"/>
+        </w:rPr>
+        <w:t xml:space="preserve">, </w:t>
+      </w:r>
+      <w:r>
+        <w:rPr>
+          <w:rFonts w:ascii="Consolas" w:hAnsi="Consolas" w:cs="Consolas"/>
+          <w:color w:val="000000" w:themeColor="text1"/>
+          <w:sz w:val="19"/>
+          <w:szCs w:val="19"/>
+          <w:highlight w:val="yellow"/>
+        </w:rPr>
+        <w:t>&amp;</w:t>
+      </w:r>
+      <w:r>
+        <w:rPr>
+          <w:rFonts w:ascii="Consolas" w:hAnsi="Consolas" w:cs="Consolas"/>
+          <w:color w:val="000000" w:themeColor="text1"/>
+          <w:sz w:val="19"/>
+          <w:szCs w:val="19"/>
+        </w:rPr>
+        <w:t>Produce, (</w:t>
+      </w:r>
+      <w:r>
+        <w:rPr>
+          <w:rFonts w:ascii="Consolas" w:hAnsi="Consolas" w:cs="Consolas"/>
+          <w:color w:val="569CD6"/>
+          <w:sz w:val="19"/>
+          <w:szCs w:val="19"/>
+        </w:rPr>
+        <w:t>void</w:t>
+      </w:r>
+      <w:r>
+        <w:rPr>
+          <w:rFonts w:ascii="Consolas" w:hAnsi="Consolas" w:cs="Consolas"/>
+          <w:color w:val="000000" w:themeColor="text1"/>
+          <w:sz w:val="19"/>
+          <w:szCs w:val="19"/>
+        </w:rPr>
+        <w:t>*)(</w:t>
+      </w:r>
+      <w:proofErr w:type="spellStart"/>
+      <w:r>
+        <w:rPr>
+          <w:rFonts w:ascii="Consolas" w:hAnsi="Consolas" w:cs="Consolas"/>
+          <w:color w:val="000000" w:themeColor="text1"/>
+          <w:sz w:val="19"/>
+          <w:szCs w:val="19"/>
+        </w:rPr>
+        <w:t>i</w:t>
+      </w:r>
+      <w:proofErr w:type="spellEnd"/>
+      <w:r>
+        <w:rPr>
+          <w:rFonts w:ascii="Consolas" w:hAnsi="Consolas" w:cs="Consolas"/>
+          <w:color w:val="000000" w:themeColor="text1"/>
+          <w:sz w:val="19"/>
+          <w:szCs w:val="19"/>
+        </w:rPr>
+        <w:t xml:space="preserve"> + 1));</w:t>
+      </w:r>
+      <w:r>
+        <w:rPr>
+          <w:rFonts w:ascii="Consolas" w:hAnsi="Consolas" w:cs="Consolas"/>
+          <w:color w:val="000000" w:themeColor="text1"/>
+          <w:sz w:val="19"/>
+          <w:szCs w:val="19"/>
+        </w:rPr>
+        <w:t xml:space="preserve"> vs. </w:t>
+      </w:r>
+      <w:proofErr w:type="spellStart"/>
+      <w:r>
+        <w:rPr>
+          <w:rFonts w:ascii="Consolas" w:hAnsi="Consolas" w:cs="Consolas"/>
+          <w:color w:val="000000" w:themeColor="text1"/>
+          <w:sz w:val="19"/>
+          <w:szCs w:val="19"/>
+        </w:rPr>
+        <w:t>pthread_create</w:t>
+      </w:r>
+      <w:proofErr w:type="spellEnd"/>
+      <w:r>
+        <w:rPr>
+          <w:rFonts w:ascii="Consolas" w:hAnsi="Consolas" w:cs="Consolas"/>
+          <w:color w:val="000000" w:themeColor="text1"/>
+          <w:sz w:val="19"/>
+          <w:szCs w:val="19"/>
+        </w:rPr>
+        <w:t>(&amp;Producer,</w:t>
+      </w:r>
+      <w:r>
+        <w:rPr>
+          <w:rFonts w:ascii="Consolas" w:hAnsi="Consolas" w:cs="Consolas"/>
+          <w:color w:val="DCDCDC"/>
+          <w:sz w:val="19"/>
+          <w:szCs w:val="19"/>
+        </w:rPr>
+        <w:t xml:space="preserve"> </w:t>
+      </w:r>
+      <w:r>
+        <w:rPr>
+          <w:rFonts w:ascii="Consolas" w:hAnsi="Consolas" w:cs="Consolas"/>
+          <w:color w:val="BD63C5"/>
+          <w:sz w:val="19"/>
+          <w:szCs w:val="19"/>
+        </w:rPr>
+        <w:t>NULL</w:t>
+      </w:r>
+      <w:r>
+        <w:rPr>
+          <w:rFonts w:ascii="Consolas" w:hAnsi="Consolas" w:cs="Consolas"/>
+          <w:color w:val="000000" w:themeColor="text1"/>
+          <w:sz w:val="19"/>
+          <w:szCs w:val="19"/>
+        </w:rPr>
+        <w:t>, Produce, (</w:t>
+      </w:r>
+      <w:r>
+        <w:rPr>
+          <w:rFonts w:ascii="Consolas" w:hAnsi="Consolas" w:cs="Consolas"/>
+          <w:color w:val="569CD6"/>
+          <w:sz w:val="19"/>
+          <w:szCs w:val="19"/>
+        </w:rPr>
+        <w:t>void</w:t>
+      </w:r>
+      <w:r>
+        <w:rPr>
+          <w:rFonts w:ascii="Consolas" w:hAnsi="Consolas" w:cs="Consolas"/>
+          <w:color w:val="000000" w:themeColor="text1"/>
+          <w:sz w:val="19"/>
+          <w:szCs w:val="19"/>
+        </w:rPr>
+        <w:t>*)(</w:t>
+      </w:r>
+      <w:proofErr w:type="spellStart"/>
+      <w:r>
+        <w:rPr>
+          <w:rFonts w:ascii="Consolas" w:hAnsi="Consolas" w:cs="Consolas"/>
+          <w:color w:val="000000" w:themeColor="text1"/>
+          <w:sz w:val="19"/>
+          <w:szCs w:val="19"/>
+        </w:rPr>
+        <w:t>i</w:t>
+      </w:r>
+      <w:proofErr w:type="spellEnd"/>
+      <w:r>
+        <w:rPr>
+          <w:rFonts w:ascii="Consolas" w:hAnsi="Consolas" w:cs="Consolas"/>
+          <w:color w:val="000000" w:themeColor="text1"/>
+          <w:sz w:val="19"/>
+          <w:szCs w:val="19"/>
+        </w:rPr>
+        <w:t xml:space="preserve"> + 1));</w:t>
+      </w:r>
+      <w:r>
+        <w:rPr>
+          <w:rFonts w:ascii="Consolas" w:hAnsi="Consolas" w:cs="Consolas"/>
+          <w:color w:val="000000" w:themeColor="text1"/>
+          <w:sz w:val="19"/>
+          <w:szCs w:val="19"/>
+        </w:rPr>
+        <w:t xml:space="preserve"> </w:t>
+      </w:r>
+      <w:r>
+        <w:rPr>
+          <w:rFonts w:ascii="Consolas" w:hAnsi="Consolas" w:cs="Consolas"/>
+          <w:color w:val="000000" w:themeColor="text1"/>
+          <w:sz w:val="19"/>
+          <w:szCs w:val="19"/>
+        </w:rPr>
+        <w:t>)</w:t>
+      </w:r>
+    </w:p>
+    <w:p/>
+    <w:p>
+      <w:pPr>
+        <w:rPr>
+          <w:b/>
+        </w:rPr>
+      </w:pPr>
+      <w:proofErr w:type="spellStart"/>
+      <w:r>
+        <w:rPr>
+          <w:b/>
+          <w:color w:val="000000" w:themeColor="text1"/>
+        </w:rPr>
+        <w:t>Pthread</w:t>
+      </w:r>
+      <w:proofErr w:type="spellEnd"/>
+      <w:r>
+        <w:rPr>
+          <w:b/>
+          <w:color w:val="000000" w:themeColor="text1"/>
+        </w:rPr>
+        <w:t xml:space="preserve"> system calls used in program</w:t>
+      </w:r>
+    </w:p>
+    <w:p>
+      <w:r>
+        <w:t xml:space="preserve">    To run the </w:t>
+      </w:r>
+      <w:proofErr w:type="gramStart"/>
+      <w:r>
+        <w:t>program</w:t>
+      </w:r>
+      <w:proofErr w:type="gramEnd"/>
+      <w:r>
+        <w:t xml:space="preserve"> we used </w:t>
+      </w:r>
+      <w:r>
+        <w:rPr>
+          <w:b/>
+        </w:rPr>
+        <w:t>Visual studio 2013</w:t>
+      </w:r>
+      <w:r>
+        <w:t xml:space="preserve"> with the </w:t>
+      </w:r>
+      <w:proofErr w:type="spellStart"/>
+      <w:r>
+        <w:t>pthread</w:t>
+      </w:r>
+      <w:proofErr w:type="spellEnd"/>
+      <w:r>
+        <w:t xml:space="preserve"> packages listed in step 1 of the steps to run the program section of this document. For our Consumer and Producer functions we used semaphores to check when the thread was full or empty. We also used mutex locks/unlocks using the </w:t>
+      </w:r>
+      <w:proofErr w:type="spellStart"/>
+      <w:r>
+        <w:t>pthread_mutex_lock</w:t>
+      </w:r>
+      <w:proofErr w:type="spellEnd"/>
+      <w:r>
+        <w:t xml:space="preserve"> commands. We used 2 functions remove and insert to add/remove data to our threads and called them in the consumer/Producer functions. To create the </w:t>
+      </w:r>
+      <w:proofErr w:type="gramStart"/>
+      <w:r>
+        <w:t>threads</w:t>
+      </w:r>
+      <w:proofErr w:type="gramEnd"/>
+      <w:r>
+        <w:t xml:space="preserve"> we used </w:t>
+      </w:r>
+      <w:proofErr w:type="spellStart"/>
+      <w:r>
+        <w:t>Pthread_create</w:t>
+      </w:r>
+      <w:proofErr w:type="spellEnd"/>
+      <w:r>
+        <w:t xml:space="preserve"> on both of the consumer/producer functions.</w:t>
+      </w:r>
+    </w:p>
+    <w:p/>
+    <w:p>
+      <w:pPr>
+        <w:rPr>
+          <w:b/>
+        </w:rPr>
+      </w:pPr>
+      <w:r>
+        <w:rPr>
+          <w:b/>
+        </w:rPr>
+        <w:t>Summary</w:t>
+      </w:r>
+    </w:p>
+    <w:p>
+      <w:r>
+        <w:t xml:space="preserve">We used semaphores to check the if the threads were empty or full and used mutex locks to make sure that mutual exclusion was kept. Along with these we used the </w:t>
+      </w:r>
+      <w:proofErr w:type="spellStart"/>
+      <w:r>
+        <w:t>pthread</w:t>
+      </w:r>
+      <w:proofErr w:type="spellEnd"/>
+      <w:r>
+        <w:t xml:space="preserve"> package library as stated above to populate and regulate data in the threads</w:t>
+      </w:r>
+    </w:p>
+    <w:p/>
+    <w:p/>
+    <w:p/>
+    <w:p>
+      <w:pPr>
+        <w:rPr>
+          <w:b/>
+        </w:rPr>
+      </w:pPr>
+      <w:r>
+        <w:rPr>
+          <w:b/>
+        </w:rPr>
+        <w:t xml:space="preserve">Steps to run program </w:t>
+      </w:r>
+    </w:p>
+    <w:p>
+      <w:r>
+        <w:t xml:space="preserve">1.) Install </w:t>
+      </w:r>
+      <w:proofErr w:type="spellStart"/>
+      <w:proofErr w:type="gramStart"/>
+      <w:r>
+        <w:t>Pthread</w:t>
+      </w:r>
+      <w:proofErr w:type="spellEnd"/>
+      <w:r>
+        <w:t xml:space="preserve">  https://www.youtube.com/watch?v=4GdTcqE0iqg</w:t>
+      </w:r>
+      <w:proofErr w:type="gramEnd"/>
+      <w:r>
+        <w:t xml:space="preserve"> </w:t>
+      </w:r>
+    </w:p>
+    <w:p>
+      <w:r>
+        <w:t xml:space="preserve">2.) Connect &lt;include&gt; &lt;lib&gt; and linker dependencies to folder for </w:t>
+      </w:r>
+      <w:proofErr w:type="spellStart"/>
+      <w:r>
+        <w:t>pthread</w:t>
+      </w:r>
+      <w:proofErr w:type="spellEnd"/>
+    </w:p>
+    <w:p>
+      <w:r>
+        <w:t>3.) Rebuild program and Debug program</w:t>
+      </w:r>
+    </w:p>
+    <w:p>
+      <w:r>
+        <w:t>4.) Producer and Consumer will add to the threads endlessly. If empty or full is triggered the program will **sleep** according to document specification.</w:t>
+      </w:r>
+    </w:p>
+    <w:p/>
+    <w:p>
+      <w:pPr>
+        <w:rPr>
+          <w:b/>
+        </w:rPr>
+      </w:pPr>
+      <w:r>
+        <w:rPr>
+          <w:b/>
+        </w:rPr>
+        <w:t>Screen shots</w:t>
+      </w:r>
+    </w:p>
+    <w:p>
+      <w:pPr>
+        <w:rPr>
+          <w:b/>
+        </w:rPr>
+      </w:pPr>
+      <w:r>
+        <w:rPr>
+          <w:noProof/>
+        </w:rPr>
+        <w:drawing>
+          <wp:inline distT="0" distB="0" distL="0" distR="0" wp14:anchorId="24792A38" wp14:editId="6A5EA608">
+            <wp:extent cx="5943600" cy="3219450"/>
+            <wp:effectExtent l="0" t="0" r="0" b="0"/>
+            <wp:docPr id="1" name="Picture 1"/>
+            <wp:cNvGraphicFramePr>
+              <a:graphicFrameLocks xmlns:a="http://schemas.openxmlformats.org/drawingml/2006/main" noChangeAspect="1"/>
+            </wp:cNvGraphicFramePr>
+            <a:graphic xmlns:a="http://schemas.openxmlformats.org/drawingml/2006/main">
+              <a:graphicData uri="http://schemas.openxmlformats.org/drawingml/2006/picture">
+                <pic:pic xmlns:pic="http://schemas.openxmlformats.org/drawingml/2006/picture">
+                  <pic:nvPicPr>
+                    <pic:cNvPr id="0" name="Picture 1"/>
+                    <pic:cNvPicPr>
+                      <a:picLocks noChangeAspect="1" noChangeArrowheads="1"/>
+                    </pic:cNvPicPr>
+                  </pic:nvPicPr>
+                  <pic:blipFill>
+                    <a:blip r:embed="rId4" cstate="print">
+                      <a:extLst>
+                        <a:ext uri="{28A0092B-C50C-407E-A947-70E740481C1C}">
+                          <a14:useLocalDpi xmlns:a14="http://schemas.microsoft.com/office/drawing/2010/main" val="0"/>
+                        </a:ext>
+                      </a:extLst>
+                    </a:blip>
+                    <a:srcRect/>
+                    <a:stretch>
+                      <a:fillRect/>
+                    </a:stretch>
+                  </pic:blipFill>
+                  <pic:spPr bwMode="auto">
+                    <a:xfrm>
+                      <a:off x="0" y="0"/>
+                      <a:ext cx="5943600" cy="3219450"/>
+                    </a:xfrm>
+                    <a:prstGeom prst="rect">
+                      <a:avLst/>
+                    </a:prstGeom>
+                    <a:noFill/>
+                    <a:ln>
+                      <a:noFill/>
+                    </a:ln>
+                  </pic:spPr>
+                </pic:pic>
+              </a:graphicData>
+            </a:graphic>
+          </wp:inline>
+        </w:drawing>
+      </w:r>
+    </w:p>
+    <w:p>
+      <w:pPr>
+        <w:rPr>
+          <w:b/>
+        </w:rPr>
+      </w:pPr>
       <w:bookmarkStart w:id="0" w:name="_GoBack"/>
       <w:bookmarkEnd w:id="0"/>
     </w:p>

</xml_diff>

<commit_message>
Implemented a sleep and fixed the report a little.
</commit_message>
<xml_diff>
--- a/Bounded Buffer Project Report .docx
+++ b/Bounded Buffer Project Report .docx
@@ -77,272 +77,25 @@
       </w:r>
     </w:p>
     <w:p>
+      <w:pPr>
+        <w:rPr>
+          <w:color w:val="FF0000"/>
+        </w:rPr>
+      </w:pPr>
       <w:r>
         <w:t xml:space="preserve">4.) </w:t>
       </w:r>
       <w:r>
-        <w:t xml:space="preserve">There was a mysterious error that would occur every 3 executions or so, it was a memory access error being triggered by the semaphores. The problem appears to be solved by launching a </w:t>
-      </w:r>
-      <w:proofErr w:type="spellStart"/>
-      <w:r>
-        <w:t>pthread</w:t>
-      </w:r>
-      <w:proofErr w:type="spellEnd"/>
-      <w:r>
-        <w:t xml:space="preserve"> with the address of the producer/consumer function and not the function itself.</w:t>
-      </w:r>
-    </w:p>
-    <w:p>
-      <w:pPr>
-        <w:rPr>
-          <w:color w:val="FF0000"/>
-        </w:rPr>
-      </w:pPr>
-      <w:r>
-        <w:t>(for example</w:t>
-      </w:r>
-      <w:r>
-        <w:rPr>
-          <w:color w:val="000000" w:themeColor="text1"/>
-        </w:rPr>
-        <w:t xml:space="preserve">: </w:t>
-      </w:r>
-      <w:proofErr w:type="spellStart"/>
-      <w:r>
-        <w:rPr>
-          <w:rFonts w:ascii="Consolas" w:hAnsi="Consolas" w:cs="Consolas"/>
-          <w:color w:val="000000" w:themeColor="text1"/>
-          <w:sz w:val="19"/>
-          <w:szCs w:val="19"/>
-        </w:rPr>
-        <w:t>pthread_</w:t>
-      </w:r>
-      <w:proofErr w:type="gramStart"/>
-      <w:r>
-        <w:rPr>
-          <w:rFonts w:ascii="Consolas" w:hAnsi="Consolas" w:cs="Consolas"/>
-          <w:color w:val="000000" w:themeColor="text1"/>
-          <w:sz w:val="19"/>
-          <w:szCs w:val="19"/>
-        </w:rPr>
-        <w:t>create</w:t>
-      </w:r>
-      <w:proofErr w:type="spellEnd"/>
-      <w:r>
-        <w:rPr>
-          <w:rFonts w:ascii="Consolas" w:hAnsi="Consolas" w:cs="Consolas"/>
-          <w:color w:val="000000" w:themeColor="text1"/>
-          <w:sz w:val="19"/>
-          <w:szCs w:val="19"/>
-        </w:rPr>
-        <w:t>(</w:t>
-      </w:r>
-      <w:proofErr w:type="gramEnd"/>
-      <w:r>
-        <w:rPr>
-          <w:rFonts w:ascii="Consolas" w:hAnsi="Consolas" w:cs="Consolas"/>
-          <w:color w:val="000000" w:themeColor="text1"/>
-          <w:sz w:val="19"/>
-          <w:szCs w:val="19"/>
-        </w:rPr>
-        <w:t>&amp;Producer,</w:t>
-      </w:r>
-      <w:r>
-        <w:rPr>
-          <w:rFonts w:ascii="Consolas" w:hAnsi="Consolas" w:cs="Consolas"/>
-          <w:color w:val="DCDCDC"/>
-          <w:sz w:val="19"/>
-          <w:szCs w:val="19"/>
-        </w:rPr>
-        <w:t xml:space="preserve"> </w:t>
-      </w:r>
-      <w:r>
-        <w:rPr>
-          <w:rFonts w:ascii="Consolas" w:hAnsi="Consolas" w:cs="Consolas"/>
-          <w:color w:val="BD63C5"/>
-          <w:sz w:val="19"/>
-          <w:szCs w:val="19"/>
-        </w:rPr>
-        <w:t>NULL</w:t>
-      </w:r>
-      <w:r>
-        <w:rPr>
-          <w:rFonts w:ascii="Consolas" w:hAnsi="Consolas" w:cs="Consolas"/>
-          <w:color w:val="000000" w:themeColor="text1"/>
-          <w:sz w:val="19"/>
-          <w:szCs w:val="19"/>
-        </w:rPr>
-        <w:t xml:space="preserve">, </w:t>
-      </w:r>
-      <w:r>
-        <w:rPr>
-          <w:rFonts w:ascii="Consolas" w:hAnsi="Consolas" w:cs="Consolas"/>
-          <w:color w:val="000000" w:themeColor="text1"/>
-          <w:sz w:val="19"/>
-          <w:szCs w:val="19"/>
-          <w:highlight w:val="yellow"/>
-        </w:rPr>
-        <w:t>&amp;</w:t>
-      </w:r>
-      <w:r>
-        <w:rPr>
-          <w:rFonts w:ascii="Consolas" w:hAnsi="Consolas" w:cs="Consolas"/>
-          <w:color w:val="000000" w:themeColor="text1"/>
-          <w:sz w:val="19"/>
-          <w:szCs w:val="19"/>
-        </w:rPr>
-        <w:t>Produce, (</w:t>
-      </w:r>
-      <w:r>
-        <w:rPr>
-          <w:rFonts w:ascii="Consolas" w:hAnsi="Consolas" w:cs="Consolas"/>
-          <w:color w:val="569CD6"/>
-          <w:sz w:val="19"/>
-          <w:szCs w:val="19"/>
-        </w:rPr>
-        <w:t>void</w:t>
-      </w:r>
-      <w:r>
-        <w:rPr>
-          <w:rFonts w:ascii="Consolas" w:hAnsi="Consolas" w:cs="Consolas"/>
-          <w:color w:val="000000" w:themeColor="text1"/>
-          <w:sz w:val="19"/>
-          <w:szCs w:val="19"/>
-        </w:rPr>
-        <w:t>*)(</w:t>
-      </w:r>
-      <w:proofErr w:type="spellStart"/>
-      <w:r>
-        <w:rPr>
-          <w:rFonts w:ascii="Consolas" w:hAnsi="Consolas" w:cs="Consolas"/>
-          <w:color w:val="000000" w:themeColor="text1"/>
-          <w:sz w:val="19"/>
-          <w:szCs w:val="19"/>
-        </w:rPr>
-        <w:t>i</w:t>
-      </w:r>
-      <w:proofErr w:type="spellEnd"/>
-      <w:r>
-        <w:rPr>
-          <w:rFonts w:ascii="Consolas" w:hAnsi="Consolas" w:cs="Consolas"/>
-          <w:color w:val="000000" w:themeColor="text1"/>
-          <w:sz w:val="19"/>
-          <w:szCs w:val="19"/>
-        </w:rPr>
-        <w:t xml:space="preserve"> + 1));</w:t>
-      </w:r>
-      <w:r>
-        <w:rPr>
-          <w:rFonts w:ascii="Consolas" w:hAnsi="Consolas" w:cs="Consolas"/>
-          <w:color w:val="000000" w:themeColor="text1"/>
-          <w:sz w:val="19"/>
-          <w:szCs w:val="19"/>
-        </w:rPr>
-        <w:t xml:space="preserve"> vs. </w:t>
-      </w:r>
-      <w:proofErr w:type="spellStart"/>
-      <w:r>
-        <w:rPr>
-          <w:rFonts w:ascii="Consolas" w:hAnsi="Consolas" w:cs="Consolas"/>
-          <w:color w:val="000000" w:themeColor="text1"/>
-          <w:sz w:val="19"/>
-          <w:szCs w:val="19"/>
-        </w:rPr>
-        <w:t>pthread_create</w:t>
-      </w:r>
-      <w:proofErr w:type="spellEnd"/>
-      <w:r>
-        <w:rPr>
-          <w:rFonts w:ascii="Consolas" w:hAnsi="Consolas" w:cs="Consolas"/>
-          <w:color w:val="000000" w:themeColor="text1"/>
-          <w:sz w:val="19"/>
-          <w:szCs w:val="19"/>
-        </w:rPr>
-        <w:t>(&amp;Producer,</w:t>
-      </w:r>
-      <w:r>
-        <w:rPr>
-          <w:rFonts w:ascii="Consolas" w:hAnsi="Consolas" w:cs="Consolas"/>
-          <w:color w:val="DCDCDC"/>
-          <w:sz w:val="19"/>
-          <w:szCs w:val="19"/>
-        </w:rPr>
-        <w:t xml:space="preserve"> </w:t>
-      </w:r>
-      <w:r>
-        <w:rPr>
-          <w:rFonts w:ascii="Consolas" w:hAnsi="Consolas" w:cs="Consolas"/>
-          <w:color w:val="BD63C5"/>
-          <w:sz w:val="19"/>
-          <w:szCs w:val="19"/>
-        </w:rPr>
-        <w:t>NULL</w:t>
-      </w:r>
-      <w:r>
-        <w:rPr>
-          <w:rFonts w:ascii="Consolas" w:hAnsi="Consolas" w:cs="Consolas"/>
-          <w:color w:val="000000" w:themeColor="text1"/>
-          <w:sz w:val="19"/>
-          <w:szCs w:val="19"/>
-        </w:rPr>
-        <w:t>, Produce, (</w:t>
-      </w:r>
-      <w:r>
-        <w:rPr>
-          <w:rFonts w:ascii="Consolas" w:hAnsi="Consolas" w:cs="Consolas"/>
-          <w:color w:val="569CD6"/>
-          <w:sz w:val="19"/>
-          <w:szCs w:val="19"/>
-        </w:rPr>
-        <w:t>void</w:t>
-      </w:r>
-      <w:r>
-        <w:rPr>
-          <w:rFonts w:ascii="Consolas" w:hAnsi="Consolas" w:cs="Consolas"/>
-          <w:color w:val="000000" w:themeColor="text1"/>
-          <w:sz w:val="19"/>
-          <w:szCs w:val="19"/>
-        </w:rPr>
-        <w:t>*)(</w:t>
-      </w:r>
-      <w:proofErr w:type="spellStart"/>
-      <w:r>
-        <w:rPr>
-          <w:rFonts w:ascii="Consolas" w:hAnsi="Consolas" w:cs="Consolas"/>
-          <w:color w:val="000000" w:themeColor="text1"/>
-          <w:sz w:val="19"/>
-          <w:szCs w:val="19"/>
-        </w:rPr>
-        <w:t>i</w:t>
-      </w:r>
-      <w:proofErr w:type="spellEnd"/>
-      <w:r>
-        <w:rPr>
-          <w:rFonts w:ascii="Consolas" w:hAnsi="Consolas" w:cs="Consolas"/>
-          <w:color w:val="000000" w:themeColor="text1"/>
-          <w:sz w:val="19"/>
-          <w:szCs w:val="19"/>
-        </w:rPr>
-        <w:t xml:space="preserve"> + 1));</w:t>
-      </w:r>
-      <w:r>
-        <w:rPr>
-          <w:rFonts w:ascii="Consolas" w:hAnsi="Consolas" w:cs="Consolas"/>
-          <w:color w:val="000000" w:themeColor="text1"/>
-          <w:sz w:val="19"/>
-          <w:szCs w:val="19"/>
-        </w:rPr>
-        <w:t xml:space="preserve"> </w:t>
-      </w:r>
-      <w:r>
-        <w:rPr>
-          <w:rFonts w:ascii="Consolas" w:hAnsi="Consolas" w:cs="Consolas"/>
-          <w:color w:val="000000" w:themeColor="text1"/>
-          <w:sz w:val="19"/>
-          <w:szCs w:val="19"/>
-        </w:rPr>
-        <w:t>)</w:t>
-      </w:r>
+        <w:t xml:space="preserve">There was a mysterious error that would occur every 3 executions or so, it was a memory access error being triggered by the semaphores. The problem appears to be solved by </w:t>
+      </w:r>
+      <w:r>
+        <w:t>imple</w:t>
+      </w:r>
+      <w:r>
+        <w:t>menting a Windows OS “Sleep” after 1 iteration of a production or consumption</w:t>
+      </w:r>
+      <w:bookmarkStart w:id="0" w:name="_GoBack"/>
+      <w:bookmarkEnd w:id="0"/>
     </w:p>
     <w:p/>
     <w:p>
@@ -583,8 +336,6 @@
           <w:b/>
         </w:rPr>
       </w:pPr>
-      <w:bookmarkStart w:id="0" w:name="_GoBack"/>
-      <w:bookmarkEnd w:id="0"/>
     </w:p>
     <w:sectPr>
       <w:pgSz w:w="12240" w:h="15840"/>

</xml_diff>